<commit_message>
Added velocity and chart graph
</commit_message>
<xml_diff>
--- a/docs/Logbook.docx
+++ b/docs/Logbook.docx
@@ -3149,6 +3149,110 @@
           <w:rtl w:val="0"/>
         </w:rPr>
         <w:t xml:space="preserve">Fixing some bugs here and there in the Restaurant class to ensure it integrates successfully with the remainder of the code</w:t>
+      </w:r>
+    </w:p>
+    <w:p>
+      <w:pPr>
+        <w:spacing w:after="820" w:before="820" w:lineRule="auto"/>
+        <w:rPr>
+          <w:sz w:val="24"/>
+          <w:szCs w:val="24"/>
+        </w:rPr>
+      </w:pPr>
+      <w:r>
+        <w:rPr>
+          <w:rtl w:val="0"/>
+        </w:rPr>
+      </w:r>
+    </w:p>
+    <w:p>
+      <w:pPr>
+        <w:spacing w:after="820" w:before="820" w:lineRule="auto"/>
+        <w:rPr>
+          <w:sz w:val="24"/>
+          <w:szCs w:val="24"/>
+        </w:rPr>
+      </w:pPr>
+      <w:r>
+        <w:rPr>
+          <w:sz w:val="24"/>
+          <w:szCs w:val="24"/>
+        </w:rPr>
+        <w:drawing>
+          <wp:inline distB="114300" distT="114300" distL="114300" distR="114300">
+            <wp:extent cx="5943600" cy="3670300"/>
+            <wp:effectExtent b="0" l="0" r="0" t="0"/>
+            <wp:docPr descr="Chart" id="2" name="image1.png"/>
+            <a:graphic>
+              <a:graphicData uri="http://schemas.openxmlformats.org/drawingml/2006/picture">
+                <pic:pic>
+                  <pic:nvPicPr>
+                    <pic:cNvPr descr="Chart" id="0" name="image1.png"/>
+                    <pic:cNvPicPr preferRelativeResize="0"/>
+                  </pic:nvPicPr>
+                  <pic:blipFill>
+                    <a:blip r:embed="rId6"/>
+                    <a:srcRect b="0" l="0" r="0" t="0"/>
+                    <a:stretch>
+                      <a:fillRect/>
+                    </a:stretch>
+                  </pic:blipFill>
+                  <pic:spPr>
+                    <a:xfrm>
+                      <a:off x="0" y="0"/>
+                      <a:ext cx="5943600" cy="3670300"/>
+                    </a:xfrm>
+                    <a:prstGeom prst="rect"/>
+                    <a:ln/>
+                  </pic:spPr>
+                </pic:pic>
+              </a:graphicData>
+            </a:graphic>
+          </wp:inline>
+        </w:drawing>
+      </w:r>
+      <w:r>
+        <w:rPr>
+          <w:sz w:val="24"/>
+          <w:szCs w:val="24"/>
+        </w:rPr>
+        <w:drawing>
+          <wp:inline distB="114300" distT="114300" distL="114300" distR="114300">
+            <wp:extent cx="5943600" cy="3670300"/>
+            <wp:effectExtent b="0" l="0" r="0" t="0"/>
+            <wp:docPr descr="Chart" id="1" name="image2.png"/>
+            <a:graphic>
+              <a:graphicData uri="http://schemas.openxmlformats.org/drawingml/2006/picture">
+                <pic:pic>
+                  <pic:nvPicPr>
+                    <pic:cNvPr descr="Chart" id="0" name="image2.png"/>
+                    <pic:cNvPicPr preferRelativeResize="0"/>
+                  </pic:nvPicPr>
+                  <pic:blipFill>
+                    <a:blip r:embed="rId7"/>
+                    <a:srcRect b="0" l="0" r="0" t="0"/>
+                    <a:stretch>
+                      <a:fillRect/>
+                    </a:stretch>
+                  </pic:blipFill>
+                  <pic:spPr>
+                    <a:xfrm>
+                      <a:off x="0" y="0"/>
+                      <a:ext cx="5943600" cy="3670300"/>
+                    </a:xfrm>
+                    <a:prstGeom prst="rect"/>
+                    <a:ln/>
+                  </pic:spPr>
+                </pic:pic>
+              </a:graphicData>
+            </a:graphic>
+          </wp:inline>
+        </w:drawing>
+      </w:r>
+      <w:r>
+        <w:rPr>
+          <w:rtl w:val="0"/>
+        </w:rPr>
       </w:r>
     </w:p>
     <w:sectPr>

</xml_diff>